<commit_message>
Created a more detailed WBS.
</commit_message>
<xml_diff>
--- a/Documents/ProjectPlan/csc290_ideas_work_breakdown.docx
+++ b/Documents/ProjectPlan/csc290_ideas_work_breakdown.docx
@@ -473,517 +473,6 @@
       </w:pPr>
       <w:r>
         <w:rPr>
-          <w:noProof/>
-          <w:lang w:val="en-US"/>
-        </w:rPr>
-        <mc:AlternateContent>
-          <mc:Choice Requires="wpg">
-            <w:drawing>
-              <wp:anchor distT="0" distB="0" distL="114300" distR="114300" simplePos="0" relativeHeight="251670528" behindDoc="0" locked="0" layoutInCell="1" allowOverlap="1" wp14:anchorId="74702DCE" wp14:editId="0856D633">
-                <wp:simplePos x="0" y="0"/>
-                <wp:positionH relativeFrom="margin">
-                  <wp:posOffset>2904490</wp:posOffset>
-                </wp:positionH>
-                <wp:positionV relativeFrom="paragraph">
-                  <wp:posOffset>292100</wp:posOffset>
-                </wp:positionV>
-                <wp:extent cx="2990850" cy="3415030"/>
-                <wp:effectExtent l="4445" t="4445" r="14605" b="9525"/>
-                <wp:wrapNone/>
-                <wp:docPr id="11" name="Group 11"/>
-                <wp:cNvGraphicFramePr/>
-                <a:graphic xmlns:a="http://schemas.openxmlformats.org/drawingml/2006/main">
-                  <a:graphicData uri="http://schemas.microsoft.com/office/word/2010/wordprocessingGroup">
-                    <wpg:wgp>
-                      <wpg:cNvGrpSpPr/>
-                      <wpg:grpSpPr>
-                        <a:xfrm>
-                          <a:off x="0" y="0"/>
-                          <a:ext cx="2990850" cy="3415030"/>
-                          <a:chOff x="0" y="0"/>
-                          <a:chExt cx="2990850" cy="3390951"/>
-                        </a:xfrm>
-                      </wpg:grpSpPr>
-                      <wps:wsp>
-                        <wps:cNvPr id="12" name="Text Box 12"/>
-                        <wps:cNvSpPr txBox="1"/>
-                        <wps:spPr>
-                          <a:xfrm>
-                            <a:off x="3810" y="761914"/>
-                            <a:ext cx="2552700" cy="985409"/>
-                          </a:xfrm>
-                          <a:prstGeom prst="rect">
-                            <a:avLst/>
-                          </a:prstGeom>
-                          <a:solidFill>
-                            <a:schemeClr val="lt1"/>
-                          </a:solidFill>
-                          <a:ln w="6350">
-                            <a:solidFill>
-                              <a:prstClr val="black"/>
-                            </a:solidFill>
-                          </a:ln>
-                        </wps:spPr>
-                        <wps:txbx>
-                          <w:txbxContent>
-                            <w:p>
-                              <w:pPr>
-                                <w:rPr>
-                                  <w:b/>
-                                  <w:lang w:val="en-US"/>
-                                </w:rPr>
-                              </w:pPr>
-                              <w:r>
-                                <w:rPr>
-                                  <w:b/>
-                                  <w:lang w:val="en-US"/>
-                                </w:rPr>
-                                <w:t>[</w:t>
-                              </w:r>
-                              <w:r>
-                                <w:rPr>
-                                  <w:rFonts w:eastAsia="SimSun" w:hint="eastAsia"/>
-                                  <w:b/>
-                                  <w:lang w:val="en-US" w:eastAsia="zh-CN"/>
-                                </w:rPr>
-                                <w:t>2.1winning condition</w:t>
-                              </w:r>
-                              <w:r>
-                                <w:rPr>
-                                  <w:b/>
-                                  <w:lang w:val="en-US"/>
-                                </w:rPr>
-                                <w:t xml:space="preserve"> -</w:t>
-                              </w:r>
-                              <w:proofErr w:type="spellStart"/>
-                              <w:r>
-                                <w:rPr>
-                                  <w:b/>
-                                  <w:lang w:val="en-US"/>
-                                </w:rPr>
-                                <w:t>Ilija</w:t>
-                              </w:r>
-                              <w:proofErr w:type="spellEnd"/>
-                              <w:r>
-                                <w:rPr>
-                                  <w:b/>
-                                  <w:lang w:val="en-US"/>
-                                </w:rPr>
-                                <w:t xml:space="preserve"> Zivkovic</w:t>
-                              </w:r>
-                              <w:r>
-                                <w:rPr>
-                                  <w:b/>
-                                  <w:lang w:val="en-US"/>
-                                </w:rPr>
-                                <w:t>]</w:t>
-                              </w:r>
-                            </w:p>
-                            <w:p>
-                              <w:pPr>
-                                <w:jc w:val="center"/>
-                                <w:rPr>
-                                  <w:rFonts w:eastAsia="SimSun"/>
-                                  <w:lang w:val="en-US" w:eastAsia="zh-CN"/>
-                                </w:rPr>
-                              </w:pPr>
-                              <w:r>
-                                <w:rPr>
-                                  <w:rFonts w:eastAsia="SimSun" w:hint="eastAsia"/>
-                                  <w:lang w:val="en-US" w:eastAsia="zh-CN"/>
-                                </w:rPr>
-                                <w:t>Game is able to decide the winner.</w:t>
-                              </w:r>
-                            </w:p>
-                            <w:p/>
-                          </w:txbxContent>
-                        </wps:txbx>
-                        <wps:bodyPr rot="0" spcFirstLastPara="0" vertOverflow="overflow" horzOverflow="overflow" vert="horz" wrap="square" lIns="91440" tIns="45720" rIns="91440" bIns="45720" numCol="1" spcCol="0" rtlCol="0" fromWordArt="0" anchor="t" anchorCtr="0" forceAA="0" compatLnSpc="1">
-                          <a:noAutofit/>
-                        </wps:bodyPr>
-                      </wps:wsp>
-                      <wps:wsp>
-                        <wps:cNvPr id="13" name="Text Box 13"/>
-                        <wps:cNvSpPr txBox="1"/>
-                        <wps:spPr>
-                          <a:xfrm>
-                            <a:off x="1306830" y="0"/>
-                            <a:ext cx="1684020" cy="407670"/>
-                          </a:xfrm>
-                          <a:prstGeom prst="rect">
-                            <a:avLst/>
-                          </a:prstGeom>
-                          <a:solidFill>
-                            <a:schemeClr val="lt1"/>
-                          </a:solidFill>
-                          <a:ln w="6350">
-                            <a:solidFill>
-                              <a:prstClr val="black"/>
-                            </a:solidFill>
-                          </a:ln>
-                        </wps:spPr>
-                        <wps:txbx>
-                          <w:txbxContent>
-                            <w:p>
-                              <w:pPr>
-                                <w:rPr>
-                                  <w:rFonts w:eastAsia="SimSun"/>
-                                  <w:lang w:val="en-US" w:eastAsia="zh-CN"/>
-                                </w:rPr>
-                              </w:pPr>
-                              <w:r>
-                                <w:rPr>
-                                  <w:rFonts w:eastAsia="SimSun" w:hint="eastAsia"/>
-                                  <w:lang w:val="en-US" w:eastAsia="zh-CN"/>
-                                </w:rPr>
-                                <w:t>2.Playing</w:t>
-                              </w:r>
-                            </w:p>
-                          </w:txbxContent>
-                        </wps:txbx>
-                        <wps:bodyPr rot="0" spcFirstLastPara="0" vertOverflow="overflow" horzOverflow="overflow" vert="horz" wrap="square" lIns="91440" tIns="45720" rIns="91440" bIns="45720" numCol="1" spcCol="0" rtlCol="0" fromWordArt="0" anchor="t" anchorCtr="0" forceAA="0" compatLnSpc="1">
-                          <a:noAutofit/>
-                        </wps:bodyPr>
-                      </wps:wsp>
-                      <wps:wsp>
-                        <wps:cNvPr id="14" name="Text Box 14"/>
-                        <wps:cNvSpPr txBox="1"/>
-                        <wps:spPr>
-                          <a:xfrm>
-                            <a:off x="0" y="1851660"/>
-                            <a:ext cx="2552700" cy="797262"/>
-                          </a:xfrm>
-                          <a:prstGeom prst="rect">
-                            <a:avLst/>
-                          </a:prstGeom>
-                          <a:solidFill>
-                            <a:schemeClr val="lt1"/>
-                          </a:solidFill>
-                          <a:ln w="6350">
-                            <a:solidFill>
-                              <a:prstClr val="black"/>
-                            </a:solidFill>
-                          </a:ln>
-                        </wps:spPr>
-                        <wps:txbx>
-                          <w:txbxContent>
-                            <w:p>
-                              <w:pPr>
-                                <w:rPr>
-                                  <w:b/>
-                                  <w:lang w:val="en-US"/>
-                                </w:rPr>
-                              </w:pPr>
-                              <w:r>
-                                <w:rPr>
-                                  <w:b/>
-                                  <w:lang w:val="en-US"/>
-                                </w:rPr>
-                                <w:t>[</w:t>
-                              </w:r>
-                              <w:r>
-                                <w:rPr>
-                                  <w:rFonts w:eastAsia="SimSun" w:hint="eastAsia"/>
-                                  <w:b/>
-                                  <w:lang w:val="en-US" w:eastAsia="zh-CN"/>
-                                </w:rPr>
-                                <w:t>2.2players</w:t>
-                              </w:r>
-                              <w:r>
-                                <w:rPr>
-                                  <w:b/>
-                                  <w:lang w:val="en-US"/>
-                                </w:rPr>
-                                <w:t xml:space="preserve"> - Member Assigned to Task]</w:t>
-                              </w:r>
-                            </w:p>
-                            <w:p>
-                              <w:pPr>
-                                <w:jc w:val="center"/>
-                                <w:rPr>
-                                  <w:rFonts w:eastAsia="SimSun"/>
-                                  <w:lang w:val="en-US" w:eastAsia="zh-CN"/>
-                                </w:rPr>
-                              </w:pPr>
-                              <w:r>
-                                <w:rPr>
-                                  <w:rFonts w:eastAsia="SimSun" w:hint="eastAsia"/>
-                                  <w:lang w:val="en-US" w:eastAsia="zh-CN"/>
-                                </w:rPr>
-                                <w:t>There are 2 players, players are able to make a move on the board.</w:t>
-                              </w:r>
-                            </w:p>
-                            <w:p/>
-                          </w:txbxContent>
-                        </wps:txbx>
-                        <wps:bodyPr rot="0" spcFirstLastPara="0" vertOverflow="overflow" horzOverflow="overflow" vert="horz" wrap="square" lIns="91440" tIns="45720" rIns="91440" bIns="45720" numCol="1" spcCol="0" rtlCol="0" fromWordArt="0" anchor="t" anchorCtr="0" forceAA="0" compatLnSpc="1">
-                          <a:noAutofit/>
-                        </wps:bodyPr>
-                      </wps:wsp>
-                      <wps:wsp>
-                        <wps:cNvPr id="15" name="Straight Connector 15"/>
-                        <wps:cNvCnPr/>
-                        <wps:spPr>
-                          <a:xfrm flipH="1">
-                            <a:off x="2914015" y="416145"/>
-                            <a:ext cx="10795" cy="2974806"/>
-                          </a:xfrm>
-                          <a:prstGeom prst="line">
-                            <a:avLst/>
-                          </a:prstGeom>
-                        </wps:spPr>
-                        <wps:style>
-                          <a:lnRef idx="1">
-                            <a:schemeClr val="dk1"/>
-                          </a:lnRef>
-                          <a:fillRef idx="0">
-                            <a:schemeClr val="dk1"/>
-                          </a:fillRef>
-                          <a:effectRef idx="0">
-                            <a:schemeClr val="dk1"/>
-                          </a:effectRef>
-                          <a:fontRef idx="minor">
-                            <a:schemeClr val="tx1"/>
-                          </a:fontRef>
-                        </wps:style>
-                        <wps:bodyPr/>
-                      </wps:wsp>
-                      <wps:wsp>
-                        <wps:cNvPr id="16" name="Straight Connector 16"/>
-                        <wps:cNvCnPr/>
-                        <wps:spPr>
-                          <a:xfrm flipH="1" flipV="1">
-                            <a:off x="2545080" y="2312670"/>
-                            <a:ext cx="354330" cy="3810"/>
-                          </a:xfrm>
-                          <a:prstGeom prst="line">
-                            <a:avLst/>
-                          </a:prstGeom>
-                        </wps:spPr>
-                        <wps:style>
-                          <a:lnRef idx="1">
-                            <a:schemeClr val="dk1"/>
-                          </a:lnRef>
-                          <a:fillRef idx="0">
-                            <a:schemeClr val="dk1"/>
-                          </a:fillRef>
-                          <a:effectRef idx="0">
-                            <a:schemeClr val="dk1"/>
-                          </a:effectRef>
-                          <a:fontRef idx="minor">
-                            <a:schemeClr val="tx1"/>
-                          </a:fontRef>
-                        </wps:style>
-                        <wps:bodyPr/>
-                      </wps:wsp>
-                      <wps:wsp>
-                        <wps:cNvPr id="17" name="Straight Connector 17"/>
-                        <wps:cNvCnPr/>
-                        <wps:spPr>
-                          <a:xfrm flipH="1" flipV="1">
-                            <a:off x="2552700" y="1143000"/>
-                            <a:ext cx="354330" cy="3810"/>
-                          </a:xfrm>
-                          <a:prstGeom prst="line">
-                            <a:avLst/>
-                          </a:prstGeom>
-                        </wps:spPr>
-                        <wps:style>
-                          <a:lnRef idx="1">
-                            <a:schemeClr val="dk1"/>
-                          </a:lnRef>
-                          <a:fillRef idx="0">
-                            <a:schemeClr val="dk1"/>
-                          </a:fillRef>
-                          <a:effectRef idx="0">
-                            <a:schemeClr val="dk1"/>
-                          </a:effectRef>
-                          <a:fontRef idx="minor">
-                            <a:schemeClr val="tx1"/>
-                          </a:fontRef>
-                        </wps:style>
-                        <wps:bodyPr/>
-                      </wps:wsp>
-                    </wpg:wgp>
-                  </a:graphicData>
-                </a:graphic>
-              </wp:anchor>
-            </w:drawing>
-          </mc:Choice>
-          <mc:Fallback>
-            <w:pict>
-              <v:group w14:anchorId="74702DCE" id="Group 11" o:spid="_x0000_s1026" style="position:absolute;margin-left:228.7pt;margin-top:23pt;width:235.5pt;height:268.9pt;z-index:251670528;mso-position-horizontal-relative:margin" coordsize="29908,33909" o:gfxdata="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">
-                <v:shapetype id="_x0000_t202" coordsize="21600,21600" o:spt="202" path="m,l,21600r21600,l21600,xe">
-                  <v:stroke joinstyle="miter"/>
-                  <v:path gradientshapeok="t" o:connecttype="rect"/>
-                </v:shapetype>
-                <v:shape id="Text Box 12" o:spid="_x0000_s1027" type="#_x0000_t202" style="position:absolute;left:38;top:7619;width:25527;height:9854;visibility:visible;mso-wrap-style:square;v-text-anchor:top" o:gfxdata="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" fillcolor="white [3201]" strokeweight=".5pt">
-                  <v:textbox>
-                    <w:txbxContent>
-                      <w:p>
-                        <w:pPr>
-                          <w:rPr>
-                            <w:b/>
-                            <w:lang w:val="en-US"/>
-                          </w:rPr>
-                        </w:pPr>
-                        <w:r>
-                          <w:rPr>
-                            <w:b/>
-                            <w:lang w:val="en-US"/>
-                          </w:rPr>
-                          <w:t>[</w:t>
-                        </w:r>
-                        <w:r>
-                          <w:rPr>
-                            <w:rFonts w:eastAsia="SimSun" w:hint="eastAsia"/>
-                            <w:b/>
-                            <w:lang w:val="en-US" w:eastAsia="zh-CN"/>
-                          </w:rPr>
-                          <w:t>2.1winning condition</w:t>
-                        </w:r>
-                        <w:r>
-                          <w:rPr>
-                            <w:b/>
-                            <w:lang w:val="en-US"/>
-                          </w:rPr>
-                          <w:t xml:space="preserve"> -</w:t>
-                        </w:r>
-                        <w:proofErr w:type="spellStart"/>
-                        <w:r>
-                          <w:rPr>
-                            <w:b/>
-                            <w:lang w:val="en-US"/>
-                          </w:rPr>
-                          <w:t>Ilija</w:t>
-                        </w:r>
-                        <w:proofErr w:type="spellEnd"/>
-                        <w:r>
-                          <w:rPr>
-                            <w:b/>
-                            <w:lang w:val="en-US"/>
-                          </w:rPr>
-                          <w:t xml:space="preserve"> Zivkovic</w:t>
-                        </w:r>
-                        <w:r>
-                          <w:rPr>
-                            <w:b/>
-                            <w:lang w:val="en-US"/>
-                          </w:rPr>
-                          <w:t>]</w:t>
-                        </w:r>
-                      </w:p>
-                      <w:p>
-                        <w:pPr>
-                          <w:jc w:val="center"/>
-                          <w:rPr>
-                            <w:rFonts w:eastAsia="SimSun"/>
-                            <w:lang w:val="en-US" w:eastAsia="zh-CN"/>
-                          </w:rPr>
-                        </w:pPr>
-                        <w:r>
-                          <w:rPr>
-                            <w:rFonts w:eastAsia="SimSun" w:hint="eastAsia"/>
-                            <w:lang w:val="en-US" w:eastAsia="zh-CN"/>
-                          </w:rPr>
-                          <w:t>Game is able to decide the winner.</w:t>
-                        </w:r>
-                      </w:p>
-                      <w:p/>
-                    </w:txbxContent>
-                  </v:textbox>
-                </v:shape>
-                <v:shape id="Text Box 13" o:spid="_x0000_s1028" type="#_x0000_t202" style="position:absolute;left:13068;width:16840;height:4076;visibility:visible;mso-wrap-style:square;v-text-anchor:top" o:gfxdata="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" fillcolor="white [3201]" strokeweight=".5pt">
-                  <v:textbox>
-                    <w:txbxContent>
-                      <w:p>
-                        <w:pPr>
-                          <w:rPr>
-                            <w:rFonts w:eastAsia="SimSun"/>
-                            <w:lang w:val="en-US" w:eastAsia="zh-CN"/>
-                          </w:rPr>
-                        </w:pPr>
-                        <w:r>
-                          <w:rPr>
-                            <w:rFonts w:eastAsia="SimSun" w:hint="eastAsia"/>
-                            <w:lang w:val="en-US" w:eastAsia="zh-CN"/>
-                          </w:rPr>
-                          <w:t>2.Playing</w:t>
-                        </w:r>
-                      </w:p>
-                    </w:txbxContent>
-                  </v:textbox>
-                </v:shape>
-                <v:shape id="_x0000_s1029" type="#_x0000_t202" style="position:absolute;top:18516;width:25527;height:7973;visibility:visible;mso-wrap-style:square;v-text-anchor:top" o:gfxdata="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" fillcolor="white [3201]" strokeweight=".5pt">
-                  <v:textbox>
-                    <w:txbxContent>
-                      <w:p>
-                        <w:pPr>
-                          <w:rPr>
-                            <w:b/>
-                            <w:lang w:val="en-US"/>
-                          </w:rPr>
-                        </w:pPr>
-                        <w:r>
-                          <w:rPr>
-                            <w:b/>
-                            <w:lang w:val="en-US"/>
-                          </w:rPr>
-                          <w:t>[</w:t>
-                        </w:r>
-                        <w:r>
-                          <w:rPr>
-                            <w:rFonts w:eastAsia="SimSun" w:hint="eastAsia"/>
-                            <w:b/>
-                            <w:lang w:val="en-US" w:eastAsia="zh-CN"/>
-                          </w:rPr>
-                          <w:t>2.2players</w:t>
-                        </w:r>
-                        <w:r>
-                          <w:rPr>
-                            <w:b/>
-                            <w:lang w:val="en-US"/>
-                          </w:rPr>
-                          <w:t xml:space="preserve"> - Member Assigned to Task]</w:t>
-                        </w:r>
-                      </w:p>
-                      <w:p>
-                        <w:pPr>
-                          <w:jc w:val="center"/>
-                          <w:rPr>
-                            <w:rFonts w:eastAsia="SimSun"/>
-                            <w:lang w:val="en-US" w:eastAsia="zh-CN"/>
-                          </w:rPr>
-                        </w:pPr>
-                        <w:r>
-                          <w:rPr>
-                            <w:rFonts w:eastAsia="SimSun" w:hint="eastAsia"/>
-                            <w:lang w:val="en-US" w:eastAsia="zh-CN"/>
-                          </w:rPr>
-                          <w:t>There are 2 players, players are able to make a move on the board.</w:t>
-                        </w:r>
-                      </w:p>
-                      <w:p/>
-                    </w:txbxContent>
-                  </v:textbox>
-                </v:shape>
-                <v:line id="Straight Connector 15" o:spid="_x0000_s1030" style="position:absolute;flip:x;visibility:visible;mso-wrap-style:square" from="29140,4161" to="29248,33909" o:connectortype="straight" o:gfxdata="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" strokecolor="black [3200]" strokeweight=".5pt">
-                  <v:stroke joinstyle="miter"/>
-                </v:line>
-                <v:line id="Straight Connector 16" o:spid="_x0000_s1031" style="position:absolute;flip:x y;visibility:visible;mso-wrap-style:square" from="25450,23126" to="28994,23164" o:connectortype="straight" o:gfxdata="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" strokecolor="black [3200]" strokeweight=".5pt">
-                  <v:stroke joinstyle="miter"/>
-                </v:line>
-                <v:line id="Straight Connector 17" o:spid="_x0000_s1032" style="position:absolute;flip:x y;visibility:visible;mso-wrap-style:square" from="25527,11430" to="29070,11468" o:connectortype="straight" o:gfxdata="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" strokecolor="black [3200]" strokeweight=".5pt">
-                  <v:stroke joinstyle="miter"/>
-                </v:line>
-                <w10:wrap anchorx="margin"/>
-              </v:group>
-            </w:pict>
-          </mc:Fallback>
-        </mc:AlternateContent>
-      </w:r>
-      <w:r>
-        <w:rPr>
           <w:b/>
           <w:noProof/>
           <w:lang w:val="en-US"/>
@@ -991,7 +480,7 @@
         <mc:AlternateContent>
           <mc:Choice Requires="wps">
             <w:drawing>
-              <wp:anchor distT="0" distB="0" distL="114300" distR="114300" simplePos="0" relativeHeight="251676672" behindDoc="0" locked="0" layoutInCell="1" allowOverlap="1" wp14:anchorId="0EB3DA51" wp14:editId="24CB02C2">
+              <wp:anchor distT="0" distB="0" distL="114300" distR="114300" simplePos="0" relativeHeight="251676672" behindDoc="0" locked="0" layoutInCell="1" allowOverlap="1" wp14:anchorId="0EB3DA51" wp14:editId="3EA43AB4">
                 <wp:simplePos x="0" y="0"/>
                 <wp:positionH relativeFrom="column">
                   <wp:posOffset>4671060</wp:posOffset>
@@ -1038,13 +527,10 @@
               </wp:anchor>
             </w:drawing>
           </mc:Choice>
-          <mc:Fallback xmlns:wpsCustomData="http://www.wps.cn/officeDocument/2013/wpsCustomData">
+          <mc:Fallback>
             <w:pict>
-              <v:line id="Straight Connector 21" o:spid="_x0000_s1026" o:spt="20" style="position:absolute;left:0pt;flip:x;margin-left:367.8pt;margin-top:0.25pt;height:21.9pt;width:0pt;z-index:251676672;mso-width-relative:page;mso-height-relative:page;" filled="f" stroked="t" coordsize="21600,21600" o:gfxdata="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">
-                <v:fill on="f" focussize="0,0"/>
-                <v:stroke weight="0.5pt" color="#000000 [3200]" miterlimit="8" joinstyle="miter"/>
-                <v:imagedata o:title=""/>
-                <o:lock v:ext="edit" aspectratio="f"/>
+              <v:line w14:anchorId="5BEDD0C2" id="Straight Connector 21" o:spid="_x0000_s1026" style="position:absolute;flip:x;z-index:251676672;visibility:visible;mso-wrap-style:square;mso-wrap-distance-left:9pt;mso-wrap-distance-top:0;mso-wrap-distance-right:9pt;mso-wrap-distance-bottom:0;mso-position-horizontal:absolute;mso-position-horizontal-relative:text;mso-position-vertical:absolute;mso-position-vertical-relative:text" from="367.8pt,.25pt" to="367.8pt,22.15pt" o:gfxdata="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" strokecolor="black [3200]" strokeweight=".5pt">
+                <v:stroke joinstyle="miter"/>
               </v:line>
             </w:pict>
           </mc:Fallback>
@@ -1194,7 +680,7 @@
         <mc:AlternateContent>
           <mc:Choice Requires="wpg">
             <w:drawing>
-              <wp:anchor distT="0" distB="0" distL="114300" distR="114300" simplePos="0" relativeHeight="251668480" behindDoc="0" locked="0" layoutInCell="1" allowOverlap="1" wp14:anchorId="0B232847" wp14:editId="5ECCDE11">
+              <wp:anchor distT="0" distB="0" distL="114300" distR="114300" simplePos="0" relativeHeight="251662336" behindDoc="0" locked="0" layoutInCell="1" allowOverlap="1" wp14:anchorId="0B232847" wp14:editId="39547D7B">
                 <wp:simplePos x="0" y="0"/>
                 <wp:positionH relativeFrom="column">
                   <wp:posOffset>-784860</wp:posOffset>
@@ -1284,16 +770,7 @@
                                   <w:rFonts w:eastAsia="SimSun" w:hint="eastAsia"/>
                                   <w:lang w:val="en-US" w:eastAsia="zh-CN"/>
                                 </w:rPr>
-                                <w:t>Create a window that show</w:t>
-                              </w:r>
-                              <w:bookmarkStart w:id="0" w:name="_GoBack"/>
-                              <w:bookmarkEnd w:id="0"/>
-                              <w:r>
-                                <w:rPr>
-                                  <w:rFonts w:eastAsia="SimSun" w:hint="eastAsia"/>
-                                  <w:lang w:val="en-US" w:eastAsia="zh-CN"/>
-                                </w:rPr>
-                                <w:t>s the board and the positions of the stones on the</w:t>
+                                <w:t>Create a window that shows the board and the positions of the stones on the</w:t>
                               </w:r>
                             </w:p>
                             <w:p>
@@ -1563,8 +1040,12 @@
           </mc:Choice>
           <mc:Fallback>
             <w:pict>
-              <v:group w14:anchorId="0B232847" id="Group 10" o:spid="_x0000_s1033" style="position:absolute;margin-left:-61.8pt;margin-top:22.85pt;width:235.5pt;height:208.6pt;z-index:251668480" coordsize="29908,26489" o:gfxdata="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">
-                <v:shape id="Text Box 2" o:spid="_x0000_s1034" type="#_x0000_t202" style="position:absolute;left:38;top:7619;width:25527;height:9949;visibility:visible;mso-wrap-style:square;v-text-anchor:top" o:gfxdata="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" fillcolor="white [3201]" strokeweight=".5pt">
+              <v:group w14:anchorId="0B232847" id="Group 10" o:spid="_x0000_s1026" style="position:absolute;margin-left:-61.8pt;margin-top:22.85pt;width:235.5pt;height:208.6pt;z-index:251662336" coordsize="29908,26489" o:gfxdata="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">
+                <v:shapetype id="_x0000_t202" coordsize="21600,21600" o:spt="202" path="m,l,21600r21600,l21600,xe">
+                  <v:stroke joinstyle="miter"/>
+                  <v:path gradientshapeok="t" o:connecttype="rect"/>
+                </v:shapetype>
+                <v:shape id="Text Box 2" o:spid="_x0000_s1027" type="#_x0000_t202" style="position:absolute;left:38;top:7619;width:25527;height:9949;visibility:visible;mso-wrap-style:square;v-text-anchor:top" o:gfxdata="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" fillcolor="white [3201]" strokeweight=".5pt">
                   <v:textbox>
                     <w:txbxContent>
                       <w:p>
@@ -1610,16 +1091,7 @@
                             <w:rFonts w:eastAsia="SimSun" w:hint="eastAsia"/>
                             <w:lang w:val="en-US" w:eastAsia="zh-CN"/>
                           </w:rPr>
-                          <w:t>Create a window that show</w:t>
-                        </w:r>
-                        <w:bookmarkStart w:id="1" w:name="_GoBack"/>
-                        <w:bookmarkEnd w:id="1"/>
-                        <w:r>
-                          <w:rPr>
-                            <w:rFonts w:eastAsia="SimSun" w:hint="eastAsia"/>
-                            <w:lang w:val="en-US" w:eastAsia="zh-CN"/>
-                          </w:rPr>
-                          <w:t>s the board and the positions of the stones on the</w:t>
+                          <w:t>Create a window that shows the board and the positions of the stones on the</w:t>
                         </w:r>
                       </w:p>
                       <w:p>
@@ -1676,7 +1148,7 @@
                     </w:txbxContent>
                   </v:textbox>
                 </v:shape>
-                <v:shape id="Text Box 4" o:spid="_x0000_s1035" type="#_x0000_t202" style="position:absolute;left:13068;width:16840;height:4076;visibility:visible;mso-wrap-style:square;v-text-anchor:top" o:gfxdata="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" fillcolor="white [3201]" strokeweight=".5pt">
+                <v:shape id="Text Box 4" o:spid="_x0000_s1028" type="#_x0000_t202" style="position:absolute;left:13068;width:16840;height:4076;visibility:visible;mso-wrap-style:square;v-text-anchor:top" o:gfxdata="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" fillcolor="white [3201]" strokeweight=".5pt">
                   <v:textbox>
                     <w:txbxContent>
                       <w:p>
@@ -1697,7 +1169,7 @@
                     </w:txbxContent>
                   </v:textbox>
                 </v:shape>
-                <v:shape id="Text Box 5" o:spid="_x0000_s1036" type="#_x0000_t202" style="position:absolute;top:18516;width:25527;height:7973;visibility:visible;mso-wrap-style:square;v-text-anchor:top" o:gfxdata="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" fillcolor="white [3201]" strokeweight=".5pt">
+                <v:shape id="Text Box 5" o:spid="_x0000_s1029" type="#_x0000_t202" style="position:absolute;top:18516;width:25527;height:7973;visibility:visible;mso-wrap-style:square;v-text-anchor:top" o:gfxdata="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" fillcolor="white [3201]" strokeweight=".5pt">
                   <v:textbox>
                     <w:txbxContent>
                       <w:p>
@@ -1750,13 +1222,13 @@
                     </w:txbxContent>
                   </v:textbox>
                 </v:shape>
-                <v:line id="Straight Connector 7" o:spid="_x0000_s1037" style="position:absolute;flip:x;visibility:visible;mso-wrap-style:square" from="28956,4038" to="29070,23202" o:connectortype="straight" o:gfxdata="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" strokecolor="black [3200]" strokeweight=".5pt">
+                <v:line id="Straight Connector 7" o:spid="_x0000_s1030" style="position:absolute;flip:x;visibility:visible;mso-wrap-style:square" from="28956,4038" to="29070,23202" o:connectortype="straight" o:gfxdata="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" strokecolor="black [3200]" strokeweight=".5pt">
                   <v:stroke joinstyle="miter"/>
                 </v:line>
-                <v:line id="Straight Connector 8" o:spid="_x0000_s1038" style="position:absolute;flip:x y;visibility:visible;mso-wrap-style:square" from="25450,23126" to="28994,23164" o:connectortype="straight" o:gfxdata="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" strokecolor="black [3200]" strokeweight=".5pt">
+                <v:line id="Straight Connector 8" o:spid="_x0000_s1031" style="position:absolute;flip:x y;visibility:visible;mso-wrap-style:square" from="25450,23126" to="28994,23164" o:connectortype="straight" o:gfxdata="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" strokecolor="black [3200]" strokeweight=".5pt">
                   <v:stroke joinstyle="miter"/>
                 </v:line>
-                <v:line id="Straight Connector 9" o:spid="_x0000_s1039" style="position:absolute;flip:x y;visibility:visible;mso-wrap-style:square" from="25527,11430" to="29070,11468" o:connectortype="straight" o:gfxdata="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" strokecolor="black [3200]" strokeweight=".5pt">
+                <v:line id="Straight Connector 9" o:spid="_x0000_s1032" style="position:absolute;flip:x y;visibility:visible;mso-wrap-style:square" from="25527,11430" to="29070,11468" o:connectortype="straight" o:gfxdata="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" strokecolor="black [3200]" strokeweight=".5pt">
                   <v:stroke joinstyle="miter"/>
                 </v:line>
               </v:group>
@@ -1771,63 +1243,739 @@
           <w:lang w:val="en-US"/>
         </w:rPr>
       </w:pPr>
-    </w:p>
-    <w:p>
-      <w:pPr>
-        <w:rPr>
-          <w:lang w:val="en-US"/>
-        </w:rPr>
-      </w:pPr>
-    </w:p>
-    <w:p>
-      <w:pPr>
-        <w:rPr>
-          <w:lang w:val="en-US"/>
-        </w:rPr>
-      </w:pPr>
-    </w:p>
-    <w:p>
-      <w:pPr>
-        <w:rPr>
-          <w:lang w:val="en-US"/>
-        </w:rPr>
-      </w:pPr>
-    </w:p>
-    <w:p>
-      <w:pPr>
-        <w:rPr>
-          <w:lang w:val="en-US"/>
-        </w:rPr>
-      </w:pPr>
-    </w:p>
-    <w:p>
-      <w:pPr>
-        <w:rPr>
-          <w:lang w:val="en-US"/>
-        </w:rPr>
-      </w:pPr>
-    </w:p>
-    <w:p>
-      <w:pPr>
-        <w:rPr>
-          <w:lang w:val="en-US"/>
-        </w:rPr>
-      </w:pPr>
-    </w:p>
-    <w:p>
-      <w:pPr>
-        <w:rPr>
-          <w:lang w:val="en-US"/>
-        </w:rPr>
-      </w:pPr>
-    </w:p>
-    <w:p>
-      <w:pPr>
-        <w:rPr>
-          <w:lang w:val="en-US"/>
-        </w:rPr>
-      </w:pPr>
-    </w:p>
+      <w:r>
+        <w:rPr>
+          <w:noProof/>
+          <w:lang w:val="en-US"/>
+        </w:rPr>
+        <mc:AlternateContent>
+          <mc:Choice Requires="wps">
+            <w:drawing>
+              <wp:anchor distT="0" distB="0" distL="114300" distR="114300" simplePos="0" relativeHeight="251666432" behindDoc="0" locked="0" layoutInCell="1" allowOverlap="1" wp14:anchorId="39863263" wp14:editId="03AE37BD">
+                <wp:simplePos x="0" y="0"/>
+                <wp:positionH relativeFrom="column">
+                  <wp:posOffset>4210685</wp:posOffset>
+                </wp:positionH>
+                <wp:positionV relativeFrom="paragraph">
+                  <wp:posOffset>5080</wp:posOffset>
+                </wp:positionV>
+                <wp:extent cx="1684020" cy="410565"/>
+                <wp:effectExtent l="0" t="0" r="11430" b="27940"/>
+                <wp:wrapNone/>
+                <wp:docPr id="13" name="Text Box 13"/>
+                <wp:cNvGraphicFramePr/>
+                <a:graphic xmlns:a="http://schemas.openxmlformats.org/drawingml/2006/main">
+                  <a:graphicData uri="http://schemas.microsoft.com/office/word/2010/wordprocessingShape">
+                    <wps:wsp>
+                      <wps:cNvSpPr txBox="1"/>
+                      <wps:spPr>
+                        <a:xfrm>
+                          <a:off x="0" y="0"/>
+                          <a:ext cx="1684020" cy="410565"/>
+                        </a:xfrm>
+                        <a:prstGeom prst="rect">
+                          <a:avLst/>
+                        </a:prstGeom>
+                        <a:solidFill>
+                          <a:schemeClr val="lt1"/>
+                        </a:solidFill>
+                        <a:ln w="6350">
+                          <a:solidFill>
+                            <a:prstClr val="black"/>
+                          </a:solidFill>
+                        </a:ln>
+                      </wps:spPr>
+                      <wps:txbx>
+                        <w:txbxContent>
+                          <w:p>
+                            <w:pPr>
+                              <w:rPr>
+                                <w:rFonts w:eastAsia="SimSun"/>
+                                <w:lang w:val="en-US" w:eastAsia="zh-CN"/>
+                              </w:rPr>
+                            </w:pPr>
+                            <w:r>
+                              <w:rPr>
+                                <w:rFonts w:eastAsia="SimSun" w:hint="eastAsia"/>
+                                <w:lang w:val="en-US" w:eastAsia="zh-CN"/>
+                              </w:rPr>
+                              <w:t>2.Playing</w:t>
+                            </w:r>
+                          </w:p>
+                        </w:txbxContent>
+                      </wps:txbx>
+                      <wps:bodyPr rot="0" spcFirstLastPara="0" vertOverflow="overflow" horzOverflow="overflow" vert="horz" wrap="square" lIns="91440" tIns="45720" rIns="91440" bIns="45720" numCol="1" spcCol="0" rtlCol="0" fromWordArt="0" anchor="t" anchorCtr="0" forceAA="0" compatLnSpc="1">
+                        <a:noAutofit/>
+                      </wps:bodyPr>
+                    </wps:wsp>
+                  </a:graphicData>
+                </a:graphic>
+              </wp:anchor>
+            </w:drawing>
+          </mc:Choice>
+          <mc:Fallback>
+            <w:pict>
+              <v:shape w14:anchorId="39863263" id="Text Box 13" o:spid="_x0000_s1033" type="#_x0000_t202" style="position:absolute;margin-left:331.55pt;margin-top:.4pt;width:132.6pt;height:32.35pt;z-index:251666432;visibility:visible;mso-wrap-style:square;mso-wrap-distance-left:9pt;mso-wrap-distance-top:0;mso-wrap-distance-right:9pt;mso-wrap-distance-bottom:0;mso-position-horizontal:absolute;mso-position-horizontal-relative:text;mso-position-vertical:absolute;mso-position-vertical-relative:text;v-text-anchor:top" o:gfxdata="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" fillcolor="white [3201]" strokeweight=".5pt">
+                <v:textbox>
+                  <w:txbxContent>
+                    <w:p>
+                      <w:pPr>
+                        <w:rPr>
+                          <w:rFonts w:eastAsia="SimSun"/>
+                          <w:lang w:val="en-US" w:eastAsia="zh-CN"/>
+                        </w:rPr>
+                      </w:pPr>
+                      <w:r>
+                        <w:rPr>
+                          <w:rFonts w:eastAsia="SimSun" w:hint="eastAsia"/>
+                          <w:lang w:val="en-US" w:eastAsia="zh-CN"/>
+                        </w:rPr>
+                        <w:t>2.Playing</w:t>
+                      </w:r>
+                    </w:p>
+                  </w:txbxContent>
+                </v:textbox>
+              </v:shape>
+            </w:pict>
+          </mc:Fallback>
+        </mc:AlternateContent>
+      </w:r>
+    </w:p>
+    <w:p>
+      <w:pPr>
+        <w:rPr>
+          <w:lang w:val="en-US"/>
+        </w:rPr>
+      </w:pPr>
+      <w:r>
+        <w:rPr>
+          <w:noProof/>
+          <w:lang w:val="en-US"/>
+        </w:rPr>
+        <mc:AlternateContent>
+          <mc:Choice Requires="wps">
+            <w:drawing>
+              <wp:anchor distT="0" distB="0" distL="114300" distR="114300" simplePos="0" relativeHeight="251668480" behindDoc="0" locked="0" layoutInCell="1" allowOverlap="1" wp14:anchorId="64333DC4" wp14:editId="7FBF6D07">
+                <wp:simplePos x="0" y="0"/>
+                <wp:positionH relativeFrom="column">
+                  <wp:posOffset>5817870</wp:posOffset>
+                </wp:positionH>
+                <wp:positionV relativeFrom="paragraph">
+                  <wp:posOffset>139065</wp:posOffset>
+                </wp:positionV>
+                <wp:extent cx="10795" cy="2995930"/>
+                <wp:effectExtent l="0" t="0" r="27305" b="33020"/>
+                <wp:wrapNone/>
+                <wp:docPr id="15" name="Straight Connector 15"/>
+                <wp:cNvGraphicFramePr/>
+                <a:graphic xmlns:a="http://schemas.openxmlformats.org/drawingml/2006/main">
+                  <a:graphicData uri="http://schemas.microsoft.com/office/word/2010/wordprocessingShape">
+                    <wps:wsp>
+                      <wps:cNvCnPr/>
+                      <wps:spPr>
+                        <a:xfrm flipH="1">
+                          <a:off x="0" y="0"/>
+                          <a:ext cx="10795" cy="2995930"/>
+                        </a:xfrm>
+                        <a:prstGeom prst="line">
+                          <a:avLst/>
+                        </a:prstGeom>
+                      </wps:spPr>
+                      <wps:style>
+                        <a:lnRef idx="1">
+                          <a:schemeClr val="dk1"/>
+                        </a:lnRef>
+                        <a:fillRef idx="0">
+                          <a:schemeClr val="dk1"/>
+                        </a:fillRef>
+                        <a:effectRef idx="0">
+                          <a:schemeClr val="dk1"/>
+                        </a:effectRef>
+                        <a:fontRef idx="minor">
+                          <a:schemeClr val="tx1"/>
+                        </a:fontRef>
+                      </wps:style>
+                      <wps:bodyPr/>
+                    </wps:wsp>
+                  </a:graphicData>
+                </a:graphic>
+              </wp:anchor>
+            </w:drawing>
+          </mc:Choice>
+          <mc:Fallback>
+            <w:pict>
+              <v:line w14:anchorId="426538BB" id="Straight Connector 15" o:spid="_x0000_s1026" style="position:absolute;flip:x;z-index:251668480;visibility:visible;mso-wrap-style:square;mso-wrap-distance-left:9pt;mso-wrap-distance-top:0;mso-wrap-distance-right:9pt;mso-wrap-distance-bottom:0;mso-position-horizontal:absolute;mso-position-horizontal-relative:text;mso-position-vertical:absolute;mso-position-vertical-relative:text" from="458.1pt,10.95pt" to="458.95pt,246.85pt" o:gfxdata="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" strokecolor="black [3200]" strokeweight=".5pt">
+                <v:stroke joinstyle="miter"/>
+              </v:line>
+            </w:pict>
+          </mc:Fallback>
+        </mc:AlternateContent>
+      </w:r>
+    </w:p>
+    <w:p>
+      <w:pPr>
+        <w:rPr>
+          <w:lang w:val="en-US"/>
+        </w:rPr>
+      </w:pPr>
+      <w:r>
+        <w:rPr>
+          <w:noProof/>
+          <w:lang w:val="en-US"/>
+        </w:rPr>
+        <mc:AlternateContent>
+          <mc:Choice Requires="wps">
+            <w:drawing>
+              <wp:anchor distT="0" distB="0" distL="114300" distR="114300" simplePos="0" relativeHeight="251669504" behindDoc="0" locked="0" layoutInCell="1" allowOverlap="1" wp14:anchorId="597943B0" wp14:editId="68619C18">
+                <wp:simplePos x="0" y="0"/>
+                <wp:positionH relativeFrom="column">
+                  <wp:posOffset>2907665</wp:posOffset>
+                </wp:positionH>
+                <wp:positionV relativeFrom="paragraph">
+                  <wp:posOffset>201539</wp:posOffset>
+                </wp:positionV>
+                <wp:extent cx="2552700" cy="992406"/>
+                <wp:effectExtent l="0" t="0" r="19050" b="17780"/>
+                <wp:wrapNone/>
+                <wp:docPr id="12" name="Text Box 12"/>
+                <wp:cNvGraphicFramePr/>
+                <a:graphic xmlns:a="http://schemas.openxmlformats.org/drawingml/2006/main">
+                  <a:graphicData uri="http://schemas.microsoft.com/office/word/2010/wordprocessingShape">
+                    <wps:wsp>
+                      <wps:cNvSpPr txBox="1"/>
+                      <wps:spPr>
+                        <a:xfrm>
+                          <a:off x="0" y="0"/>
+                          <a:ext cx="2552700" cy="992406"/>
+                        </a:xfrm>
+                        <a:prstGeom prst="rect">
+                          <a:avLst/>
+                        </a:prstGeom>
+                        <a:solidFill>
+                          <a:schemeClr val="lt1"/>
+                        </a:solidFill>
+                        <a:ln w="6350">
+                          <a:solidFill>
+                            <a:prstClr val="black"/>
+                          </a:solidFill>
+                        </a:ln>
+                      </wps:spPr>
+                      <wps:txbx>
+                        <w:txbxContent>
+                          <w:p>
+                            <w:pPr>
+                              <w:rPr>
+                                <w:b/>
+                                <w:lang w:val="en-US"/>
+                              </w:rPr>
+                            </w:pPr>
+                            <w:r>
+                              <w:rPr>
+                                <w:b/>
+                                <w:lang w:val="en-US"/>
+                              </w:rPr>
+                              <w:t>[</w:t>
+                            </w:r>
+                            <w:r>
+                              <w:rPr>
+                                <w:rFonts w:eastAsia="SimSun" w:hint="eastAsia"/>
+                                <w:b/>
+                                <w:lang w:val="en-US" w:eastAsia="zh-CN"/>
+                              </w:rPr>
+                              <w:t>2.1winning condition</w:t>
+                            </w:r>
+                            <w:r>
+                              <w:rPr>
+                                <w:b/>
+                                <w:lang w:val="en-US"/>
+                              </w:rPr>
+                              <w:t xml:space="preserve"> -</w:t>
+                            </w:r>
+                            <w:proofErr w:type="spellStart"/>
+                            <w:r>
+                              <w:rPr>
+                                <w:b/>
+                                <w:lang w:val="en-US"/>
+                              </w:rPr>
+                              <w:t>Ilija</w:t>
+                            </w:r>
+                            <w:proofErr w:type="spellEnd"/>
+                            <w:r>
+                              <w:rPr>
+                                <w:b/>
+                                <w:lang w:val="en-US"/>
+                              </w:rPr>
+                              <w:t xml:space="preserve"> </w:t>
+                            </w:r>
+                            <w:proofErr w:type="spellStart"/>
+                            <w:r>
+                              <w:rPr>
+                                <w:b/>
+                                <w:lang w:val="en-US"/>
+                              </w:rPr>
+                              <w:t>Zivkovic</w:t>
+                            </w:r>
+                            <w:proofErr w:type="spellEnd"/>
+                            <w:r>
+                              <w:rPr>
+                                <w:b/>
+                                <w:lang w:val="en-US"/>
+                              </w:rPr>
+                              <w:t>]</w:t>
+                            </w:r>
+                          </w:p>
+                          <w:p>
+                            <w:pPr>
+                              <w:jc w:val="center"/>
+                              <w:rPr>
+                                <w:rFonts w:eastAsia="SimSun"/>
+                                <w:lang w:val="en-US" w:eastAsia="zh-CN"/>
+                              </w:rPr>
+                            </w:pPr>
+                            <w:r>
+                              <w:rPr>
+                                <w:rFonts w:eastAsia="SimSun" w:hint="eastAsia"/>
+                                <w:lang w:val="en-US" w:eastAsia="zh-CN"/>
+                              </w:rPr>
+                              <w:t>Game is able to decide the winner.</w:t>
+                            </w:r>
+                          </w:p>
+                          <w:p/>
+                        </w:txbxContent>
+                      </wps:txbx>
+                      <wps:bodyPr rot="0" spcFirstLastPara="0" vertOverflow="overflow" horzOverflow="overflow" vert="horz" wrap="square" lIns="91440" tIns="45720" rIns="91440" bIns="45720" numCol="1" spcCol="0" rtlCol="0" fromWordArt="0" anchor="t" anchorCtr="0" forceAA="0" compatLnSpc="1">
+                        <a:noAutofit/>
+                      </wps:bodyPr>
+                    </wps:wsp>
+                  </a:graphicData>
+                </a:graphic>
+              </wp:anchor>
+            </w:drawing>
+          </mc:Choice>
+          <mc:Fallback>
+            <w:pict>
+              <v:shape w14:anchorId="597943B0" id="Text Box 12" o:spid="_x0000_s1034" type="#_x0000_t202" style="position:absolute;margin-left:228.95pt;margin-top:15.85pt;width:201pt;height:78.15pt;z-index:251669504;visibility:visible;mso-wrap-style:square;mso-wrap-distance-left:9pt;mso-wrap-distance-top:0;mso-wrap-distance-right:9pt;mso-wrap-distance-bottom:0;mso-position-horizontal:absolute;mso-position-horizontal-relative:text;mso-position-vertical:absolute;mso-position-vertical-relative:text;v-text-anchor:top" o:gfxdata="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" fillcolor="white [3201]" strokeweight=".5pt">
+                <v:textbox>
+                  <w:txbxContent>
+                    <w:p>
+                      <w:pPr>
+                        <w:rPr>
+                          <w:b/>
+                          <w:lang w:val="en-US"/>
+                        </w:rPr>
+                      </w:pPr>
+                      <w:r>
+                        <w:rPr>
+                          <w:b/>
+                          <w:lang w:val="en-US"/>
+                        </w:rPr>
+                        <w:t>[</w:t>
+                      </w:r>
+                      <w:r>
+                        <w:rPr>
+                          <w:rFonts w:eastAsia="SimSun" w:hint="eastAsia"/>
+                          <w:b/>
+                          <w:lang w:val="en-US" w:eastAsia="zh-CN"/>
+                        </w:rPr>
+                        <w:t>2.1winning condition</w:t>
+                      </w:r>
+                      <w:r>
+                        <w:rPr>
+                          <w:b/>
+                          <w:lang w:val="en-US"/>
+                        </w:rPr>
+                        <w:t xml:space="preserve"> -</w:t>
+                      </w:r>
+                      <w:proofErr w:type="spellStart"/>
+                      <w:r>
+                        <w:rPr>
+                          <w:b/>
+                          <w:lang w:val="en-US"/>
+                        </w:rPr>
+                        <w:t>Ilija</w:t>
+                      </w:r>
+                      <w:proofErr w:type="spellEnd"/>
+                      <w:r>
+                        <w:rPr>
+                          <w:b/>
+                          <w:lang w:val="en-US"/>
+                        </w:rPr>
+                        <w:t xml:space="preserve"> </w:t>
+                      </w:r>
+                      <w:proofErr w:type="spellStart"/>
+                      <w:r>
+                        <w:rPr>
+                          <w:b/>
+                          <w:lang w:val="en-US"/>
+                        </w:rPr>
+                        <w:t>Zivkovic</w:t>
+                      </w:r>
+                      <w:proofErr w:type="spellEnd"/>
+                      <w:r>
+                        <w:rPr>
+                          <w:b/>
+                          <w:lang w:val="en-US"/>
+                        </w:rPr>
+                        <w:t>]</w:t>
+                      </w:r>
+                    </w:p>
+                    <w:p>
+                      <w:pPr>
+                        <w:jc w:val="center"/>
+                        <w:rPr>
+                          <w:rFonts w:eastAsia="SimSun"/>
+                          <w:lang w:val="en-US" w:eastAsia="zh-CN"/>
+                        </w:rPr>
+                      </w:pPr>
+                      <w:r>
+                        <w:rPr>
+                          <w:rFonts w:eastAsia="SimSun" w:hint="eastAsia"/>
+                          <w:lang w:val="en-US" w:eastAsia="zh-CN"/>
+                        </w:rPr>
+                        <w:t>Game is able to decide the winner.</w:t>
+                      </w:r>
+                    </w:p>
+                    <w:p/>
+                  </w:txbxContent>
+                </v:textbox>
+              </v:shape>
+            </w:pict>
+          </mc:Fallback>
+        </mc:AlternateContent>
+      </w:r>
+    </w:p>
+    <w:p>
+      <w:pPr>
+        <w:rPr>
+          <w:lang w:val="en-US"/>
+        </w:rPr>
+      </w:pPr>
+    </w:p>
+    <w:p>
+      <w:pPr>
+        <w:rPr>
+          <w:lang w:val="en-US"/>
+        </w:rPr>
+      </w:pPr>
+      <w:r>
+        <w:rPr>
+          <w:noProof/>
+          <w:lang w:val="en-US"/>
+        </w:rPr>
+        <mc:AlternateContent>
+          <mc:Choice Requires="wps">
+            <w:drawing>
+              <wp:anchor distT="0" distB="0" distL="114300" distR="114300" simplePos="0" relativeHeight="251670528" behindDoc="0" locked="0" layoutInCell="1" allowOverlap="1" wp14:anchorId="4A1E213D" wp14:editId="2879D086">
+                <wp:simplePos x="0" y="0"/>
+                <wp:positionH relativeFrom="column">
+                  <wp:posOffset>5456555</wp:posOffset>
+                </wp:positionH>
+                <wp:positionV relativeFrom="paragraph">
+                  <wp:posOffset>13831</wp:posOffset>
+                </wp:positionV>
+                <wp:extent cx="354330" cy="3837"/>
+                <wp:effectExtent l="0" t="0" r="26670" b="34290"/>
+                <wp:wrapNone/>
+                <wp:docPr id="17" name="Straight Connector 17"/>
+                <wp:cNvGraphicFramePr/>
+                <a:graphic xmlns:a="http://schemas.openxmlformats.org/drawingml/2006/main">
+                  <a:graphicData uri="http://schemas.microsoft.com/office/word/2010/wordprocessingShape">
+                    <wps:wsp>
+                      <wps:cNvCnPr/>
+                      <wps:spPr>
+                        <a:xfrm flipH="1" flipV="1">
+                          <a:off x="0" y="0"/>
+                          <a:ext cx="354330" cy="3837"/>
+                        </a:xfrm>
+                        <a:prstGeom prst="line">
+                          <a:avLst/>
+                        </a:prstGeom>
+                      </wps:spPr>
+                      <wps:style>
+                        <a:lnRef idx="1">
+                          <a:schemeClr val="dk1"/>
+                        </a:lnRef>
+                        <a:fillRef idx="0">
+                          <a:schemeClr val="dk1"/>
+                        </a:fillRef>
+                        <a:effectRef idx="0">
+                          <a:schemeClr val="dk1"/>
+                        </a:effectRef>
+                        <a:fontRef idx="minor">
+                          <a:schemeClr val="tx1"/>
+                        </a:fontRef>
+                      </wps:style>
+                      <wps:bodyPr/>
+                    </wps:wsp>
+                  </a:graphicData>
+                </a:graphic>
+              </wp:anchor>
+            </w:drawing>
+          </mc:Choice>
+          <mc:Fallback>
+            <w:pict>
+              <v:line w14:anchorId="20F480A7" id="Straight Connector 17" o:spid="_x0000_s1026" style="position:absolute;flip:x y;z-index:251670528;visibility:visible;mso-wrap-style:square;mso-wrap-distance-left:9pt;mso-wrap-distance-top:0;mso-wrap-distance-right:9pt;mso-wrap-distance-bottom:0;mso-position-horizontal:absolute;mso-position-horizontal-relative:text;mso-position-vertical:absolute;mso-position-vertical-relative:text" from="429.65pt,1.1pt" to="457.55pt,1.4pt" o:gfxdata="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" strokecolor="black [3200]" strokeweight=".5pt">
+                <v:stroke joinstyle="miter"/>
+              </v:line>
+            </w:pict>
+          </mc:Fallback>
+        </mc:AlternateContent>
+      </w:r>
+    </w:p>
+    <w:p>
+      <w:pPr>
+        <w:rPr>
+          <w:lang w:val="en-US"/>
+        </w:rPr>
+      </w:pPr>
+    </w:p>
+    <w:p>
+      <w:pPr>
+        <w:rPr>
+          <w:lang w:val="en-US"/>
+        </w:rPr>
+      </w:pPr>
+      <w:r>
+        <w:rPr>
+          <w:noProof/>
+          <w:lang w:val="en-US"/>
+        </w:rPr>
+        <mc:AlternateContent>
+          <mc:Choice Requires="wps">
+            <w:drawing>
+              <wp:anchor distT="0" distB="0" distL="114300" distR="114300" simplePos="0" relativeHeight="251670528" behindDoc="0" locked="0" layoutInCell="1" allowOverlap="1" wp14:anchorId="7BCC2BE8" wp14:editId="4D9CFA2B">
+                <wp:simplePos x="0" y="0"/>
+                <wp:positionH relativeFrom="column">
+                  <wp:posOffset>2903855</wp:posOffset>
+                </wp:positionH>
+                <wp:positionV relativeFrom="paragraph">
+                  <wp:posOffset>156659</wp:posOffset>
+                </wp:positionV>
+                <wp:extent cx="2552700" cy="802923"/>
+                <wp:effectExtent l="0" t="0" r="19050" b="16510"/>
+                <wp:wrapNone/>
+                <wp:docPr id="14" name="Text Box 14"/>
+                <wp:cNvGraphicFramePr/>
+                <a:graphic xmlns:a="http://schemas.openxmlformats.org/drawingml/2006/main">
+                  <a:graphicData uri="http://schemas.microsoft.com/office/word/2010/wordprocessingShape">
+                    <wps:wsp>
+                      <wps:cNvSpPr txBox="1"/>
+                      <wps:spPr>
+                        <a:xfrm>
+                          <a:off x="0" y="0"/>
+                          <a:ext cx="2552700" cy="802923"/>
+                        </a:xfrm>
+                        <a:prstGeom prst="rect">
+                          <a:avLst/>
+                        </a:prstGeom>
+                        <a:solidFill>
+                          <a:schemeClr val="lt1"/>
+                        </a:solidFill>
+                        <a:ln w="6350">
+                          <a:solidFill>
+                            <a:prstClr val="black"/>
+                          </a:solidFill>
+                        </a:ln>
+                      </wps:spPr>
+                      <wps:txbx>
+                        <w:txbxContent>
+                          <w:p>
+                            <w:pPr>
+                              <w:rPr>
+                                <w:b/>
+                                <w:lang w:val="en-US"/>
+                              </w:rPr>
+                            </w:pPr>
+                            <w:r>
+                              <w:rPr>
+                                <w:b/>
+                                <w:lang w:val="en-US"/>
+                              </w:rPr>
+                              <w:t>[</w:t>
+                            </w:r>
+                            <w:r>
+                              <w:rPr>
+                                <w:rFonts w:eastAsia="SimSun" w:hint="eastAsia"/>
+                                <w:b/>
+                                <w:lang w:val="en-US" w:eastAsia="zh-CN"/>
+                              </w:rPr>
+                              <w:t>2.2players</w:t>
+                            </w:r>
+                            <w:r>
+                              <w:rPr>
+                                <w:b/>
+                                <w:lang w:val="en-US"/>
+                              </w:rPr>
+                              <w:t xml:space="preserve"> - Member Assigned to Task]</w:t>
+                            </w:r>
+                          </w:p>
+                          <w:p>
+                            <w:pPr>
+                              <w:jc w:val="center"/>
+                              <w:rPr>
+                                <w:rFonts w:eastAsia="SimSun"/>
+                                <w:lang w:val="en-US" w:eastAsia="zh-CN"/>
+                              </w:rPr>
+                            </w:pPr>
+                            <w:r>
+                              <w:rPr>
+                                <w:rFonts w:eastAsia="SimSun" w:hint="eastAsia"/>
+                                <w:lang w:val="en-US" w:eastAsia="zh-CN"/>
+                              </w:rPr>
+                              <w:t>There are 2 players, players are able to make a move on the board.</w:t>
+                            </w:r>
+                          </w:p>
+                          <w:p/>
+                        </w:txbxContent>
+                      </wps:txbx>
+                      <wps:bodyPr rot="0" spcFirstLastPara="0" vertOverflow="overflow" horzOverflow="overflow" vert="horz" wrap="square" lIns="91440" tIns="45720" rIns="91440" bIns="45720" numCol="1" spcCol="0" rtlCol="0" fromWordArt="0" anchor="t" anchorCtr="0" forceAA="0" compatLnSpc="1">
+                        <a:noAutofit/>
+                      </wps:bodyPr>
+                    </wps:wsp>
+                  </a:graphicData>
+                </a:graphic>
+              </wp:anchor>
+            </w:drawing>
+          </mc:Choice>
+          <mc:Fallback>
+            <w:pict>
+              <v:shape w14:anchorId="7BCC2BE8" id="Text Box 14" o:spid="_x0000_s1035" type="#_x0000_t202" style="position:absolute;margin-left:228.65pt;margin-top:12.35pt;width:201pt;height:63.2pt;z-index:251670528;visibility:visible;mso-wrap-style:square;mso-wrap-distance-left:9pt;mso-wrap-distance-top:0;mso-wrap-distance-right:9pt;mso-wrap-distance-bottom:0;mso-position-horizontal:absolute;mso-position-horizontal-relative:text;mso-position-vertical:absolute;mso-position-vertical-relative:text;v-text-anchor:top" o:gfxdata="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" fillcolor="white [3201]" strokeweight=".5pt">
+                <v:textbox>
+                  <w:txbxContent>
+                    <w:p>
+                      <w:pPr>
+                        <w:rPr>
+                          <w:b/>
+                          <w:lang w:val="en-US"/>
+                        </w:rPr>
+                      </w:pPr>
+                      <w:r>
+                        <w:rPr>
+                          <w:b/>
+                          <w:lang w:val="en-US"/>
+                        </w:rPr>
+                        <w:t>[</w:t>
+                      </w:r>
+                      <w:r>
+                        <w:rPr>
+                          <w:rFonts w:eastAsia="SimSun" w:hint="eastAsia"/>
+                          <w:b/>
+                          <w:lang w:val="en-US" w:eastAsia="zh-CN"/>
+                        </w:rPr>
+                        <w:t>2.2players</w:t>
+                      </w:r>
+                      <w:r>
+                        <w:rPr>
+                          <w:b/>
+                          <w:lang w:val="en-US"/>
+                        </w:rPr>
+                        <w:t xml:space="preserve"> - Member Assigned to Task]</w:t>
+                      </w:r>
+                    </w:p>
+                    <w:p>
+                      <w:pPr>
+                        <w:jc w:val="center"/>
+                        <w:rPr>
+                          <w:rFonts w:eastAsia="SimSun"/>
+                          <w:lang w:val="en-US" w:eastAsia="zh-CN"/>
+                        </w:rPr>
+                      </w:pPr>
+                      <w:r>
+                        <w:rPr>
+                          <w:rFonts w:eastAsia="SimSun" w:hint="eastAsia"/>
+                          <w:lang w:val="en-US" w:eastAsia="zh-CN"/>
+                        </w:rPr>
+                        <w:t>There are 2 players, players are able to make a move on the board.</w:t>
+                      </w:r>
+                    </w:p>
+                    <w:p/>
+                  </w:txbxContent>
+                </v:textbox>
+              </v:shape>
+            </w:pict>
+          </mc:Fallback>
+        </mc:AlternateContent>
+      </w:r>
+    </w:p>
+    <w:p>
+      <w:pPr>
+        <w:rPr>
+          <w:lang w:val="en-US"/>
+        </w:rPr>
+      </w:pPr>
+    </w:p>
+    <w:p>
+      <w:pPr>
+        <w:rPr>
+          <w:lang w:val="en-US"/>
+        </w:rPr>
+      </w:pPr>
+      <w:r>
+        <w:rPr>
+          <w:noProof/>
+          <w:lang w:val="en-US"/>
+        </w:rPr>
+        <mc:AlternateContent>
+          <mc:Choice Requires="wps">
+            <w:drawing>
+              <wp:anchor distT="0" distB="0" distL="114300" distR="114300" simplePos="0" relativeHeight="251670528" behindDoc="0" locked="0" layoutInCell="1" allowOverlap="1" wp14:anchorId="0A165900" wp14:editId="1A36196B">
+                <wp:simplePos x="0" y="0"/>
+                <wp:positionH relativeFrom="column">
+                  <wp:posOffset>5448935</wp:posOffset>
+                </wp:positionH>
+                <wp:positionV relativeFrom="paragraph">
+                  <wp:posOffset>49442</wp:posOffset>
+                </wp:positionV>
+                <wp:extent cx="354330" cy="3837"/>
+                <wp:effectExtent l="0" t="0" r="26670" b="34290"/>
+                <wp:wrapNone/>
+                <wp:docPr id="16" name="Straight Connector 16"/>
+                <wp:cNvGraphicFramePr/>
+                <a:graphic xmlns:a="http://schemas.openxmlformats.org/drawingml/2006/main">
+                  <a:graphicData uri="http://schemas.microsoft.com/office/word/2010/wordprocessingShape">
+                    <wps:wsp>
+                      <wps:cNvCnPr/>
+                      <wps:spPr>
+                        <a:xfrm flipH="1" flipV="1">
+                          <a:off x="0" y="0"/>
+                          <a:ext cx="354330" cy="3837"/>
+                        </a:xfrm>
+                        <a:prstGeom prst="line">
+                          <a:avLst/>
+                        </a:prstGeom>
+                      </wps:spPr>
+                      <wps:style>
+                        <a:lnRef idx="1">
+                          <a:schemeClr val="dk1"/>
+                        </a:lnRef>
+                        <a:fillRef idx="0">
+                          <a:schemeClr val="dk1"/>
+                        </a:fillRef>
+                        <a:effectRef idx="0">
+                          <a:schemeClr val="dk1"/>
+                        </a:effectRef>
+                        <a:fontRef idx="minor">
+                          <a:schemeClr val="tx1"/>
+                        </a:fontRef>
+                      </wps:style>
+                      <wps:bodyPr/>
+                    </wps:wsp>
+                  </a:graphicData>
+                </a:graphic>
+              </wp:anchor>
+            </w:drawing>
+          </mc:Choice>
+          <mc:Fallback>
+            <w:pict>
+              <v:line w14:anchorId="01AB0842" id="Straight Connector 16" o:spid="_x0000_s1026" style="position:absolute;flip:x y;z-index:251670528;visibility:visible;mso-wrap-style:square;mso-wrap-distance-left:9pt;mso-wrap-distance-top:0;mso-wrap-distance-right:9pt;mso-wrap-distance-bottom:0;mso-position-horizontal:absolute;mso-position-horizontal-relative:text;mso-position-vertical:absolute;mso-position-vertical-relative:text" from="429.05pt,3.9pt" to="456.95pt,4.2pt" o:gfxdata="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" strokecolor="black [3200]" strokeweight=".5pt">
+                <v:stroke joinstyle="miter"/>
+              </v:line>
+            </w:pict>
+          </mc:Fallback>
+        </mc:AlternateContent>
+      </w:r>
+    </w:p>
+    <w:bookmarkStart w:id="0" w:name="_GoBack"/>
     <w:p>
       <w:pPr>
         <w:rPr>
@@ -1897,6 +2045,7 @@
           </mc:Fallback>
         </mc:AlternateContent>
       </w:r>
+      <w:bookmarkEnd w:id="0"/>
       <w:r>
         <w:rPr>
           <w:lang w:val="en-US"/>
@@ -2103,7 +2252,7 @@
           </mc:Choice>
           <mc:Fallback>
             <w:pict>
-              <v:shape w14:anchorId="4BB57CC7" id="Text Box 14" o:spid="_x0000_s1040" type="#_x0000_t202" style="position:absolute;margin-left:189.1pt;margin-top:1.35pt;width:240.3pt;height:100.25pt;z-index:251677696;visibility:visible;mso-wrap-style:square;mso-wrap-distance-left:9pt;mso-wrap-distance-top:0;mso-wrap-distance-right:9pt;mso-wrap-distance-bottom:0;mso-position-horizontal:right;mso-position-horizontal-relative:margin;mso-position-vertical:absolute;mso-position-vertical-relative:text;v-text-anchor:top" o:gfxdata="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" fillcolor="white [3201]" strokeweight=".5pt">
+              <v:shape w14:anchorId="4BB57CC7" id="_x0000_s1036" type="#_x0000_t202" style="position:absolute;margin-left:189.1pt;margin-top:1.35pt;width:240.3pt;height:100.25pt;z-index:251677696;visibility:visible;mso-wrap-style:square;mso-wrap-distance-left:9pt;mso-wrap-distance-top:0;mso-wrap-distance-right:9pt;mso-wrap-distance-bottom:0;mso-position-horizontal:right;mso-position-horizontal-relative:margin;mso-position-vertical:absolute;mso-position-vertical-relative:text;v-text-anchor:top" o:gfxdata="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" fillcolor="white [3201]" strokeweight=".5pt">
                 <v:textbox>
                   <w:txbxContent>
                     <w:p>
@@ -2808,7 +2957,7 @@
       </w:pPr>
     </w:pPrDefault>
   </w:docDefaults>
-  <w:latentStyles w:defLockedState="0" w:defUIPriority="99" w:defSemiHidden="0" w:defUnhideWhenUsed="0" w:defQFormat="0" w:count="377">
+  <w:latentStyles w:defLockedState="0" w:defUIPriority="99" w:defSemiHidden="0" w:defUnhideWhenUsed="0" w:defQFormat="0" w:count="375">
     <w:lsdException w:name="Normal" w:uiPriority="0" w:qFormat="1"/>
     <w:lsdException w:name="heading 1" w:uiPriority="9" w:qFormat="1"/>
     <w:lsdException w:name="heading 2" w:semiHidden="1" w:uiPriority="9" w:unhideWhenUsed="1" w:qFormat="1"/>
@@ -2914,7 +3063,7 @@
     <w:lsdException w:name="HTML Sample" w:semiHidden="1" w:unhideWhenUsed="1"/>
     <w:lsdException w:name="HTML Typewriter" w:semiHidden="1" w:unhideWhenUsed="1"/>
     <w:lsdException w:name="HTML Variable" w:semiHidden="1" w:unhideWhenUsed="1"/>
-    <w:lsdException w:name="Normal Table" w:qFormat="1"/>
+    <w:lsdException w:name="Normal Table" w:semiHidden="1" w:unhideWhenUsed="1" w:qFormat="1"/>
     <w:lsdException w:name="annotation subject" w:semiHidden="1" w:unhideWhenUsed="1"/>
     <w:lsdException w:name="No List" w:semiHidden="1" w:unhideWhenUsed="1"/>
     <w:lsdException w:name="Outline List 1" w:semiHidden="1" w:unhideWhenUsed="1"/>
@@ -2960,9 +3109,11 @@
     <w:lsdException w:name="Table Subtle 1" w:semiHidden="1" w:unhideWhenUsed="1"/>
     <w:lsdException w:name="Table Subtle 2" w:semiHidden="1" w:unhideWhenUsed="1"/>
     <w:lsdException w:name="Table Web 1" w:semiHidden="1" w:unhideWhenUsed="1"/>
+    <w:lsdException w:name="Table Web 2" w:semiHidden="1" w:unhideWhenUsed="1"/>
     <w:lsdException w:name="Table Web 3" w:semiHidden="1" w:unhideWhenUsed="1"/>
     <w:lsdException w:name="Balloon Text" w:semiHidden="1" w:unhideWhenUsed="1"/>
     <w:lsdException w:name="Table Grid" w:uiPriority="39"/>
+    <w:lsdException w:name="Table Theme" w:semiHidden="1" w:unhideWhenUsed="1"/>
     <w:lsdException w:name="Placeholder Text" w:semiHidden="1"/>
     <w:lsdException w:name="Light Shading" w:uiPriority="60"/>
     <w:lsdException w:name="Light List" w:uiPriority="61"/>
@@ -3179,8 +3330,6 @@
     <w:lsdException w:name="Smart Hyperlink" w:semiHidden="1" w:unhideWhenUsed="1"/>
     <w:lsdException w:name="Hashtag" w:semiHidden="1" w:unhideWhenUsed="1"/>
     <w:lsdException w:name="Unresolved Mention" w:semiHidden="1" w:unhideWhenUsed="1"/>
-    <w:lsdException w:name="Smart Link" w:semiHidden="1" w:unhideWhenUsed="1"/>
-    <w:lsdException w:name="Smart Link Error" w:semiHidden="1" w:unhideWhenUsed="1"/>
   </w:latentStyles>
   <w:style w:type="paragraph" w:default="1" w:styleId="Normal">
     <w:name w:val="Normal"/>

</xml_diff>